<commit_message>
Add Edit & Delete feature
</commit_message>
<xml_diff>
--- a/Minggu 5/Laporan/16_Muhammad Farrel Caesarian_Jobsheet 5.docx
+++ b/Minggu 5/Laporan/16_Muhammad Farrel Caesarian_Jobsheet 5.docx
@@ -4251,8 +4251,8 @@
                 <w:szCs w:val="24"/>
               </w:rPr>
               <w:drawing>
-                <wp:inline distT="0" distB="0" distL="0" distR="0" wp14:anchorId="721305B9" wp14:editId="5ECF8337">
-                  <wp:extent cx="2762636" cy="2305372"/>
+                <wp:inline distT="0" distB="0" distL="0" distR="0" wp14:anchorId="721305B9" wp14:editId="24BF5E2B">
+                  <wp:extent cx="2428875" cy="2026854"/>
                   <wp:effectExtent l="0" t="0" r="0" b="0"/>
                   <wp:docPr id="1938565163" name="Picture 1"/>
                   <wp:cNvGraphicFramePr>
@@ -4274,7 +4274,479 @@
                         <pic:spPr>
                           <a:xfrm>
                             <a:off x="0" y="0"/>
-                            <a:ext cx="2762636" cy="2305372"/>
+                            <a:ext cx="2430347" cy="2028082"/>
+                          </a:xfrm>
+                          <a:prstGeom prst="rect">
+                            <a:avLst/>
+                          </a:prstGeom>
+                        </pic:spPr>
+                      </pic:pic>
+                    </a:graphicData>
+                  </a:graphic>
+                </wp:inline>
+              </w:drawing>
+            </w:r>
+          </w:p>
+          <w:p>
+            <w:pPr>
+              <w:rPr>
+                <w:rFonts w:ascii="Times New Roman" w:eastAsia="SimSun" w:hAnsi="Times New Roman" w:cs="Times New Roman"/>
+                <w:sz w:val="24"/>
+                <w:szCs w:val="24"/>
+              </w:rPr>
+            </w:pPr>
+          </w:p>
+          <w:p>
+            <w:pPr>
+              <w:rPr>
+                <w:rFonts w:ascii="Times New Roman" w:eastAsia="SimSun" w:hAnsi="Times New Roman" w:cs="Times New Roman"/>
+                <w:sz w:val="24"/>
+                <w:szCs w:val="24"/>
+              </w:rPr>
+            </w:pPr>
+            <w:r>
+              <w:rPr>
+                <w:rFonts w:ascii="Times New Roman" w:eastAsia="SimSun" w:hAnsi="Times New Roman" w:cs="Times New Roman"/>
+                <w:sz w:val="24"/>
+                <w:szCs w:val="24"/>
+              </w:rPr>
+              <w:t xml:space="preserve">3. </w:t>
+            </w:r>
+            <w:r>
+              <w:rPr>
+                <w:rFonts w:ascii="Times New Roman" w:eastAsia="SimSun" w:hAnsi="Times New Roman" w:cs="Times New Roman"/>
+                <w:sz w:val="24"/>
+                <w:szCs w:val="24"/>
+                <w:lang w:val="en-ID"/>
+              </w:rPr>
+              <w:t>Tambahkan action edit di datatables dan buat halaman edit serta controllernya</w:t>
+            </w:r>
+          </w:p>
+          <w:p>
+            <w:pPr>
+              <w:rPr>
+                <w:rFonts w:ascii="Times New Roman" w:eastAsia="SimSun" w:hAnsi="Times New Roman" w:cs="Times New Roman"/>
+                <w:sz w:val="24"/>
+                <w:szCs w:val="24"/>
+              </w:rPr>
+            </w:pPr>
+          </w:p>
+          <w:p>
+            <w:pPr>
+              <w:rPr>
+                <w:rFonts w:ascii="Times New Roman" w:eastAsia="SimSun" w:hAnsi="Times New Roman" w:cs="Times New Roman"/>
+                <w:sz w:val="24"/>
+                <w:szCs w:val="24"/>
+              </w:rPr>
+            </w:pPr>
+            <w:r>
+              <w:rPr>
+                <w:rFonts w:ascii="Times New Roman" w:eastAsia="SimSun" w:hAnsi="Times New Roman" w:cs="Times New Roman"/>
+                <w:sz w:val="24"/>
+                <w:szCs w:val="24"/>
+              </w:rPr>
+              <w:t>Edit KategoriDataTable</w:t>
+            </w:r>
+          </w:p>
+          <w:p>
+            <w:pPr>
+              <w:rPr>
+                <w:rFonts w:ascii="Times New Roman" w:eastAsia="SimSun" w:hAnsi="Times New Roman" w:cs="Times New Roman"/>
+                <w:sz w:val="24"/>
+                <w:szCs w:val="24"/>
+              </w:rPr>
+            </w:pPr>
+            <w:r>
+              <w:rPr>
+                <w:rFonts w:ascii="Times New Roman" w:eastAsia="SimSun" w:hAnsi="Times New Roman" w:cs="Times New Roman"/>
+                <w:sz w:val="24"/>
+                <w:szCs w:val="24"/>
+              </w:rPr>
+              <w:drawing>
+                <wp:inline distT="0" distB="0" distL="0" distR="0" wp14:anchorId="41C3E636" wp14:editId="6C060EBF">
+                  <wp:extent cx="4276725" cy="1134316"/>
+                  <wp:effectExtent l="0" t="0" r="0" b="8890"/>
+                  <wp:docPr id="1231101818" name="Picture 1"/>
+                  <wp:cNvGraphicFramePr>
+                    <a:graphicFrameLocks xmlns:a="http://schemas.openxmlformats.org/drawingml/2006/main" noChangeAspect="1"/>
+                  </wp:cNvGraphicFramePr>
+                  <a:graphic xmlns:a="http://schemas.openxmlformats.org/drawingml/2006/main">
+                    <a:graphicData uri="http://schemas.openxmlformats.org/drawingml/2006/picture">
+                      <pic:pic xmlns:pic="http://schemas.openxmlformats.org/drawingml/2006/picture">
+                        <pic:nvPicPr>
+                          <pic:cNvPr id="1231101818" name=""/>
+                          <pic:cNvPicPr/>
+                        </pic:nvPicPr>
+                        <pic:blipFill>
+                          <a:blip r:embed="rId46"/>
+                          <a:stretch>
+                            <a:fillRect/>
+                          </a:stretch>
+                        </pic:blipFill>
+                        <pic:spPr>
+                          <a:xfrm>
+                            <a:off x="0" y="0"/>
+                            <a:ext cx="4281586" cy="1135605"/>
+                          </a:xfrm>
+                          <a:prstGeom prst="rect">
+                            <a:avLst/>
+                          </a:prstGeom>
+                        </pic:spPr>
+                      </pic:pic>
+                    </a:graphicData>
+                  </a:graphic>
+                </wp:inline>
+              </w:drawing>
+            </w:r>
+          </w:p>
+          <w:p>
+            <w:pPr>
+              <w:rPr>
+                <w:rFonts w:ascii="Times New Roman" w:eastAsia="SimSun" w:hAnsi="Times New Roman" w:cs="Times New Roman"/>
+                <w:sz w:val="24"/>
+                <w:szCs w:val="24"/>
+              </w:rPr>
+            </w:pPr>
+          </w:p>
+          <w:p>
+            <w:pPr>
+              <w:rPr>
+                <w:rFonts w:ascii="Times New Roman" w:eastAsia="SimSun" w:hAnsi="Times New Roman" w:cs="Times New Roman"/>
+                <w:sz w:val="24"/>
+                <w:szCs w:val="24"/>
+              </w:rPr>
+            </w:pPr>
+            <w:r>
+              <w:rPr>
+                <w:rFonts w:ascii="Times New Roman" w:eastAsia="SimSun" w:hAnsi="Times New Roman" w:cs="Times New Roman"/>
+                <w:sz w:val="24"/>
+                <w:szCs w:val="24"/>
+              </w:rPr>
+              <w:t>Edit KategoriController</w:t>
+            </w:r>
+          </w:p>
+          <w:p>
+            <w:pPr>
+              <w:rPr>
+                <w:rFonts w:ascii="Times New Roman" w:eastAsia="SimSun" w:hAnsi="Times New Roman" w:cs="Times New Roman"/>
+                <w:sz w:val="24"/>
+                <w:szCs w:val="24"/>
+              </w:rPr>
+            </w:pPr>
+            <w:r>
+              <w:rPr>
+                <w:rFonts w:ascii="Times New Roman" w:eastAsia="SimSun" w:hAnsi="Times New Roman" w:cs="Times New Roman"/>
+                <w:sz w:val="24"/>
+                <w:szCs w:val="24"/>
+              </w:rPr>
+              <w:drawing>
+                <wp:inline distT="0" distB="0" distL="0" distR="0" wp14:anchorId="1701FD46" wp14:editId="4EFFB078">
+                  <wp:extent cx="3400425" cy="1871748"/>
+                  <wp:effectExtent l="0" t="0" r="0" b="0"/>
+                  <wp:docPr id="2099138444" name="Picture 1"/>
+                  <wp:cNvGraphicFramePr>
+                    <a:graphicFrameLocks xmlns:a="http://schemas.openxmlformats.org/drawingml/2006/main" noChangeAspect="1"/>
+                  </wp:cNvGraphicFramePr>
+                  <a:graphic xmlns:a="http://schemas.openxmlformats.org/drawingml/2006/main">
+                    <a:graphicData uri="http://schemas.openxmlformats.org/drawingml/2006/picture">
+                      <pic:pic xmlns:pic="http://schemas.openxmlformats.org/drawingml/2006/picture">
+                        <pic:nvPicPr>
+                          <pic:cNvPr id="2099138444" name=""/>
+                          <pic:cNvPicPr/>
+                        </pic:nvPicPr>
+                        <pic:blipFill>
+                          <a:blip r:embed="rId47"/>
+                          <a:stretch>
+                            <a:fillRect/>
+                          </a:stretch>
+                        </pic:blipFill>
+                        <pic:spPr>
+                          <a:xfrm>
+                            <a:off x="0" y="0"/>
+                            <a:ext cx="3439445" cy="1893227"/>
+                          </a:xfrm>
+                          <a:prstGeom prst="rect">
+                            <a:avLst/>
+                          </a:prstGeom>
+                        </pic:spPr>
+                      </pic:pic>
+                    </a:graphicData>
+                  </a:graphic>
+                </wp:inline>
+              </w:drawing>
+            </w:r>
+          </w:p>
+          <w:p>
+            <w:pPr>
+              <w:rPr>
+                <w:rFonts w:ascii="Times New Roman" w:eastAsia="SimSun" w:hAnsi="Times New Roman" w:cs="Times New Roman"/>
+                <w:sz w:val="24"/>
+                <w:szCs w:val="24"/>
+              </w:rPr>
+            </w:pPr>
+          </w:p>
+          <w:p>
+            <w:pPr>
+              <w:rPr>
+                <w:rFonts w:ascii="Times New Roman" w:eastAsia="SimSun" w:hAnsi="Times New Roman" w:cs="Times New Roman"/>
+                <w:sz w:val="24"/>
+                <w:szCs w:val="24"/>
+              </w:rPr>
+            </w:pPr>
+            <w:r>
+              <w:rPr>
+                <w:rFonts w:ascii="Times New Roman" w:eastAsia="SimSun" w:hAnsi="Times New Roman" w:cs="Times New Roman"/>
+                <w:sz w:val="24"/>
+                <w:szCs w:val="24"/>
+              </w:rPr>
+              <w:t>Buat view edit.blade.php di folder kategori</w:t>
+            </w:r>
+          </w:p>
+          <w:p>
+            <w:pPr>
+              <w:rPr>
+                <w:rFonts w:ascii="Times New Roman" w:eastAsia="SimSun" w:hAnsi="Times New Roman" w:cs="Times New Roman"/>
+                <w:sz w:val="24"/>
+                <w:szCs w:val="24"/>
+              </w:rPr>
+            </w:pPr>
+            <w:r>
+              <w:rPr>
+                <w:rFonts w:ascii="Times New Roman" w:eastAsia="SimSun" w:hAnsi="Times New Roman" w:cs="Times New Roman"/>
+                <w:sz w:val="24"/>
+                <w:szCs w:val="24"/>
+              </w:rPr>
+              <w:drawing>
+                <wp:inline distT="0" distB="0" distL="0" distR="0" wp14:anchorId="61D97381" wp14:editId="689F39D3">
+                  <wp:extent cx="3638626" cy="2038350"/>
+                  <wp:effectExtent l="0" t="0" r="0" b="0"/>
+                  <wp:docPr id="2015185640" name="Picture 1"/>
+                  <wp:cNvGraphicFramePr>
+                    <a:graphicFrameLocks xmlns:a="http://schemas.openxmlformats.org/drawingml/2006/main" noChangeAspect="1"/>
+                  </wp:cNvGraphicFramePr>
+                  <a:graphic xmlns:a="http://schemas.openxmlformats.org/drawingml/2006/main">
+                    <a:graphicData uri="http://schemas.openxmlformats.org/drawingml/2006/picture">
+                      <pic:pic xmlns:pic="http://schemas.openxmlformats.org/drawingml/2006/picture">
+                        <pic:nvPicPr>
+                          <pic:cNvPr id="2015185640" name=""/>
+                          <pic:cNvPicPr/>
+                        </pic:nvPicPr>
+                        <pic:blipFill>
+                          <a:blip r:embed="rId48"/>
+                          <a:stretch>
+                            <a:fillRect/>
+                          </a:stretch>
+                        </pic:blipFill>
+                        <pic:spPr>
+                          <a:xfrm>
+                            <a:off x="0" y="0"/>
+                            <a:ext cx="3647256" cy="2043185"/>
+                          </a:xfrm>
+                          <a:prstGeom prst="rect">
+                            <a:avLst/>
+                          </a:prstGeom>
+                        </pic:spPr>
+                      </pic:pic>
+                    </a:graphicData>
+                  </a:graphic>
+                </wp:inline>
+              </w:drawing>
+            </w:r>
+          </w:p>
+          <w:p>
+            <w:pPr>
+              <w:rPr>
+                <w:rFonts w:ascii="Times New Roman" w:eastAsia="SimSun" w:hAnsi="Times New Roman" w:cs="Times New Roman"/>
+                <w:sz w:val="24"/>
+                <w:szCs w:val="24"/>
+              </w:rPr>
+            </w:pPr>
+            <w:r>
+              <w:rPr>
+                <w:rFonts w:ascii="Times New Roman" w:eastAsia="SimSun" w:hAnsi="Times New Roman" w:cs="Times New Roman"/>
+                <w:sz w:val="24"/>
+                <w:szCs w:val="24"/>
+              </w:rPr>
+              <w:lastRenderedPageBreak/>
+              <w:t>Tambahkan Route</w:t>
+            </w:r>
+          </w:p>
+          <w:p>
+            <w:pPr>
+              <w:rPr>
+                <w:rFonts w:ascii="Times New Roman" w:eastAsia="SimSun" w:hAnsi="Times New Roman" w:cs="Times New Roman"/>
+                <w:sz w:val="24"/>
+                <w:szCs w:val="24"/>
+              </w:rPr>
+            </w:pPr>
+            <w:r>
+              <w:rPr>
+                <w:rFonts w:ascii="Times New Roman" w:eastAsia="SimSun" w:hAnsi="Times New Roman" w:cs="Times New Roman"/>
+                <w:sz w:val="24"/>
+                <w:szCs w:val="24"/>
+              </w:rPr>
+              <w:drawing>
+                <wp:inline distT="0" distB="0" distL="0" distR="0" wp14:anchorId="54D36653" wp14:editId="338469C3">
+                  <wp:extent cx="4810125" cy="407117"/>
+                  <wp:effectExtent l="0" t="0" r="0" b="0"/>
+                  <wp:docPr id="1465102627" name="Picture 1"/>
+                  <wp:cNvGraphicFramePr>
+                    <a:graphicFrameLocks xmlns:a="http://schemas.openxmlformats.org/drawingml/2006/main" noChangeAspect="1"/>
+                  </wp:cNvGraphicFramePr>
+                  <a:graphic xmlns:a="http://schemas.openxmlformats.org/drawingml/2006/main">
+                    <a:graphicData uri="http://schemas.openxmlformats.org/drawingml/2006/picture">
+                      <pic:pic xmlns:pic="http://schemas.openxmlformats.org/drawingml/2006/picture">
+                        <pic:nvPicPr>
+                          <pic:cNvPr id="1465102627" name=""/>
+                          <pic:cNvPicPr/>
+                        </pic:nvPicPr>
+                        <pic:blipFill>
+                          <a:blip r:embed="rId49"/>
+                          <a:stretch>
+                            <a:fillRect/>
+                          </a:stretch>
+                        </pic:blipFill>
+                        <pic:spPr>
+                          <a:xfrm>
+                            <a:off x="0" y="0"/>
+                            <a:ext cx="4823361" cy="408237"/>
+                          </a:xfrm>
+                          <a:prstGeom prst="rect">
+                            <a:avLst/>
+                          </a:prstGeom>
+                        </pic:spPr>
+                      </pic:pic>
+                    </a:graphicData>
+                  </a:graphic>
+                </wp:inline>
+              </w:drawing>
+            </w:r>
+          </w:p>
+          <w:p>
+            <w:pPr>
+              <w:rPr>
+                <w:rFonts w:ascii="Times New Roman" w:eastAsia="SimSun" w:hAnsi="Times New Roman" w:cs="Times New Roman"/>
+                <w:sz w:val="24"/>
+                <w:szCs w:val="24"/>
+              </w:rPr>
+            </w:pPr>
+          </w:p>
+          <w:p>
+            <w:pPr>
+              <w:rPr>
+                <w:rFonts w:ascii="Times New Roman" w:eastAsia="SimSun" w:hAnsi="Times New Roman" w:cs="Times New Roman"/>
+                <w:sz w:val="24"/>
+                <w:szCs w:val="24"/>
+              </w:rPr>
+            </w:pPr>
+            <w:r>
+              <w:rPr>
+                <w:rFonts w:ascii="Times New Roman" w:eastAsia="SimSun" w:hAnsi="Times New Roman" w:cs="Times New Roman"/>
+                <w:sz w:val="24"/>
+                <w:szCs w:val="24"/>
+              </w:rPr>
+              <w:t>Hasil:</w:t>
+            </w:r>
+          </w:p>
+          <w:p>
+            <w:pPr>
+              <w:rPr>
+                <w:rFonts w:ascii="Times New Roman" w:eastAsia="SimSun" w:hAnsi="Times New Roman" w:cs="Times New Roman"/>
+                <w:sz w:val="24"/>
+                <w:szCs w:val="24"/>
+              </w:rPr>
+            </w:pPr>
+            <w:r>
+              <w:rPr>
+                <w:rFonts w:ascii="Times New Roman" w:eastAsia="SimSun" w:hAnsi="Times New Roman" w:cs="Times New Roman"/>
+                <w:sz w:val="24"/>
+                <w:szCs w:val="24"/>
+              </w:rPr>
+              <w:drawing>
+                <wp:inline distT="0" distB="0" distL="0" distR="0" wp14:anchorId="2C46611A" wp14:editId="04E629E9">
+                  <wp:extent cx="4744288" cy="2790825"/>
+                  <wp:effectExtent l="0" t="0" r="0" b="0"/>
+                  <wp:docPr id="282205457" name="Picture 1"/>
+                  <wp:cNvGraphicFramePr>
+                    <a:graphicFrameLocks xmlns:a="http://schemas.openxmlformats.org/drawingml/2006/main" noChangeAspect="1"/>
+                  </wp:cNvGraphicFramePr>
+                  <a:graphic xmlns:a="http://schemas.openxmlformats.org/drawingml/2006/main">
+                    <a:graphicData uri="http://schemas.openxmlformats.org/drawingml/2006/picture">
+                      <pic:pic xmlns:pic="http://schemas.openxmlformats.org/drawingml/2006/picture">
+                        <pic:nvPicPr>
+                          <pic:cNvPr id="282205457" name=""/>
+                          <pic:cNvPicPr/>
+                        </pic:nvPicPr>
+                        <pic:blipFill>
+                          <a:blip r:embed="rId50"/>
+                          <a:stretch>
+                            <a:fillRect/>
+                          </a:stretch>
+                        </pic:blipFill>
+                        <pic:spPr>
+                          <a:xfrm>
+                            <a:off x="0" y="0"/>
+                            <a:ext cx="4747189" cy="2792532"/>
+                          </a:xfrm>
+                          <a:prstGeom prst="rect">
+                            <a:avLst/>
+                          </a:prstGeom>
+                        </pic:spPr>
+                      </pic:pic>
+                    </a:graphicData>
+                  </a:graphic>
+                </wp:inline>
+              </w:drawing>
+            </w:r>
+          </w:p>
+          <w:p>
+            <w:pPr>
+              <w:rPr>
+                <w:rFonts w:ascii="Times New Roman" w:eastAsia="SimSun" w:hAnsi="Times New Roman" w:cs="Times New Roman"/>
+                <w:sz w:val="24"/>
+                <w:szCs w:val="24"/>
+              </w:rPr>
+            </w:pPr>
+          </w:p>
+          <w:p>
+            <w:pPr>
+              <w:rPr>
+                <w:rFonts w:ascii="Times New Roman" w:eastAsia="SimSun" w:hAnsi="Times New Roman" w:cs="Times New Roman"/>
+                <w:sz w:val="24"/>
+                <w:szCs w:val="24"/>
+              </w:rPr>
+            </w:pPr>
+            <w:r>
+              <w:rPr>
+                <w:rFonts w:ascii="Times New Roman" w:eastAsia="SimSun" w:hAnsi="Times New Roman" w:cs="Times New Roman"/>
+                <w:sz w:val="24"/>
+                <w:szCs w:val="24"/>
+              </w:rPr>
+              <w:drawing>
+                <wp:inline distT="0" distB="0" distL="0" distR="0" wp14:anchorId="7C212CD6" wp14:editId="35B483BD">
+                  <wp:extent cx="4781550" cy="1123716"/>
+                  <wp:effectExtent l="0" t="0" r="0" b="635"/>
+                  <wp:docPr id="717811072" name="Picture 1"/>
+                  <wp:cNvGraphicFramePr>
+                    <a:graphicFrameLocks xmlns:a="http://schemas.openxmlformats.org/drawingml/2006/main" noChangeAspect="1"/>
+                  </wp:cNvGraphicFramePr>
+                  <a:graphic xmlns:a="http://schemas.openxmlformats.org/drawingml/2006/main">
+                    <a:graphicData uri="http://schemas.openxmlformats.org/drawingml/2006/picture">
+                      <pic:pic xmlns:pic="http://schemas.openxmlformats.org/drawingml/2006/picture">
+                        <pic:nvPicPr>
+                          <pic:cNvPr id="717811072" name=""/>
+                          <pic:cNvPicPr/>
+                        </pic:nvPicPr>
+                        <pic:blipFill>
+                          <a:blip r:embed="rId51"/>
+                          <a:stretch>
+                            <a:fillRect/>
+                          </a:stretch>
+                        </pic:blipFill>
+                        <pic:spPr>
+                          <a:xfrm>
+                            <a:off x="0" y="0"/>
+                            <a:ext cx="4792017" cy="1126176"/>
                           </a:xfrm>
                           <a:prstGeom prst="rect">
                             <a:avLst/>

</xml_diff>